<commit_message>
Updated by AP - Use Case Diagram, Developer Manual
</commit_message>
<xml_diff>
--- a/Documentations/Developer Manual.docx
+++ b/Documentations/Developer Manual.docx
@@ -449,110 +449,63 @@
           <w:r>
             <w:fldChar w:fldCharType="separate"/>
           </w:r>
-          <w:bookmarkStart w:id="0" w:name="_GoBack"/>
-          <w:bookmarkEnd w:id="0"/>
-          <w:r>
-            <w:rPr>
-              <w:rStyle w:val="Hyperlink"/>
-              <w:noProof/>
-            </w:rPr>
-            <w:fldChar w:fldCharType="begin"/>
-          </w:r>
-          <w:r>
-            <w:rPr>
-              <w:rStyle w:val="Hyperlink"/>
-              <w:noProof/>
-            </w:rPr>
-            <w:instrText xml:space="preserve"> </w:instrText>
-          </w:r>
-          <w:r>
-            <w:rPr>
-              <w:noProof/>
-            </w:rPr>
-            <w:instrText>HYPERLINK \l "_Toc374548402"</w:instrText>
-          </w:r>
-          <w:r>
-            <w:rPr>
-              <w:rStyle w:val="Hyperlink"/>
-              <w:noProof/>
-            </w:rPr>
-            <w:instrText xml:space="preserve"> </w:instrText>
-          </w:r>
-          <w:r>
-            <w:rPr>
-              <w:rStyle w:val="Hyperlink"/>
-              <w:noProof/>
-            </w:rPr>
-          </w:r>
-          <w:r>
-            <w:rPr>
-              <w:rStyle w:val="Hyperlink"/>
-              <w:noProof/>
-            </w:rPr>
-            <w:fldChar w:fldCharType="separate"/>
-          </w:r>
-          <w:r>
-            <w:rPr>
-              <w:rStyle w:val="Hyperlink"/>
-              <w:noProof/>
-            </w:rPr>
-            <w:t>INTRODUCTION</w:t>
-          </w:r>
-          <w:r>
-            <w:rPr>
-              <w:noProof/>
-              <w:webHidden/>
-            </w:rPr>
-            <w:tab/>
-          </w:r>
-          <w:r>
-            <w:rPr>
-              <w:noProof/>
-              <w:webHidden/>
-            </w:rPr>
-            <w:fldChar w:fldCharType="begin"/>
-          </w:r>
-          <w:r>
-            <w:rPr>
-              <w:noProof/>
-              <w:webHidden/>
-            </w:rPr>
-            <w:instrText xml:space="preserve"> PAGEREF _Toc374548402 \h </w:instrText>
-          </w:r>
-          <w:r>
-            <w:rPr>
-              <w:noProof/>
-              <w:webHidden/>
-            </w:rPr>
-          </w:r>
-          <w:r>
-            <w:rPr>
-              <w:noProof/>
-              <w:webHidden/>
-            </w:rPr>
-            <w:fldChar w:fldCharType="separate"/>
-          </w:r>
-          <w:r>
-            <w:rPr>
-              <w:noProof/>
-              <w:webHidden/>
-            </w:rPr>
-            <w:t>2</w:t>
-          </w:r>
-          <w:r>
-            <w:rPr>
-              <w:noProof/>
-              <w:webHidden/>
-            </w:rPr>
-            <w:fldChar w:fldCharType="end"/>
-          </w:r>
-          <w:r>
-            <w:rPr>
-              <w:rStyle w:val="Hyperlink"/>
-              <w:noProof/>
-            </w:rPr>
-            <w:fldChar w:fldCharType="end"/>
-          </w:r>
+          <w:hyperlink w:anchor="_Toc374551178" w:history="1">
+            <w:r>
+              <w:rPr>
+                <w:rStyle w:val="Hyperlink"/>
+                <w:noProof/>
+              </w:rPr>
+              <w:t>INTRODUCTION</w:t>
+            </w:r>
+            <w:r>
+              <w:rPr>
+                <w:noProof/>
+                <w:webHidden/>
+              </w:rPr>
+              <w:tab/>
+            </w:r>
+            <w:r>
+              <w:rPr>
+                <w:noProof/>
+                <w:webHidden/>
+              </w:rPr>
+              <w:fldChar w:fldCharType="begin"/>
+            </w:r>
+            <w:r>
+              <w:rPr>
+                <w:noProof/>
+                <w:webHidden/>
+              </w:rPr>
+              <w:instrText xml:space="preserve"> PAGEREF _Toc374551178 \h </w:instrText>
+            </w:r>
+            <w:r>
+              <w:rPr>
+                <w:noProof/>
+                <w:webHidden/>
+              </w:rPr>
+            </w:r>
+            <w:r>
+              <w:rPr>
+                <w:noProof/>
+                <w:webHidden/>
+              </w:rPr>
+              <w:fldChar w:fldCharType="separate"/>
+            </w:r>
+            <w:r>
+              <w:rPr>
+                <w:noProof/>
+                <w:webHidden/>
+              </w:rPr>
+              <w:t>2</w:t>
+            </w:r>
+            <w:r>
+              <w:rPr>
+                <w:noProof/>
+                <w:webHidden/>
+              </w:rPr>
+              <w:fldChar w:fldCharType="end"/>
+            </w:r>
+          </w:hyperlink>
         </w:p>
         <w:p>
           <w:pPr>
@@ -566,7 +519,7 @@
               <w:lang w:val="en-CA" w:eastAsia="en-CA"/>
             </w:rPr>
           </w:pPr>
-          <w:hyperlink w:anchor="_Toc374548403" w:history="1">
+          <w:hyperlink w:anchor="_Toc374551179" w:history="1">
             <w:r>
               <w:rPr>
                 <w:rStyle w:val="Hyperlink"/>
@@ -593,7 +546,7 @@
                 <w:noProof/>
                 <w:webHidden/>
               </w:rPr>
-              <w:instrText xml:space="preserve"> PAGEREF _Toc374548403 \h </w:instrText>
+              <w:instrText xml:space="preserve"> PAGEREF _Toc374551179 \h </w:instrText>
             </w:r>
             <w:r>
               <w:rPr>
@@ -636,7 +589,7 @@
               <w:lang w:val="en-CA" w:eastAsia="en-CA"/>
             </w:rPr>
           </w:pPr>
-          <w:hyperlink w:anchor="_Toc374548404" w:history="1">
+          <w:hyperlink w:anchor="_Toc374551180" w:history="1">
             <w:r>
               <w:rPr>
                 <w:rStyle w:val="Hyperlink"/>
@@ -663,7 +616,7 @@
                 <w:noProof/>
                 <w:webHidden/>
               </w:rPr>
-              <w:instrText xml:space="preserve"> PAGEREF _Toc374548404 \h </w:instrText>
+              <w:instrText xml:space="preserve"> PAGEREF _Toc374551180 \h </w:instrText>
             </w:r>
             <w:r>
               <w:rPr>
@@ -706,7 +659,7 @@
               <w:lang w:val="en-CA" w:eastAsia="en-CA"/>
             </w:rPr>
           </w:pPr>
-          <w:hyperlink w:anchor="_Toc374548405" w:history="1">
+          <w:hyperlink w:anchor="_Toc374551181" w:history="1">
             <w:r>
               <w:rPr>
                 <w:rStyle w:val="Hyperlink"/>
@@ -733,7 +686,7 @@
                 <w:noProof/>
                 <w:webHidden/>
               </w:rPr>
-              <w:instrText xml:space="preserve"> PAGEREF _Toc374548405 \h </w:instrText>
+              <w:instrText xml:space="preserve"> PAGEREF _Toc374551181 \h </w:instrText>
             </w:r>
             <w:r>
               <w:rPr>
@@ -776,7 +729,7 @@
               <w:lang w:val="en-CA" w:eastAsia="en-CA"/>
             </w:rPr>
           </w:pPr>
-          <w:hyperlink w:anchor="_Toc374548406" w:history="1">
+          <w:hyperlink w:anchor="_Toc374551182" w:history="1">
             <w:r>
               <w:rPr>
                 <w:rStyle w:val="Hyperlink"/>
@@ -803,7 +756,7 @@
                 <w:noProof/>
                 <w:webHidden/>
               </w:rPr>
-              <w:instrText xml:space="preserve"> PAGEREF _Toc374548406 \h </w:instrText>
+              <w:instrText xml:space="preserve"> PAGEREF _Toc374551182 \h </w:instrText>
             </w:r>
             <w:r>
               <w:rPr>
@@ -823,7 +776,7 @@
                 <w:noProof/>
                 <w:webHidden/>
               </w:rPr>
-              <w:t>12</w:t>
+              <w:t>11</w:t>
             </w:r>
             <w:r>
               <w:rPr>
@@ -853,6 +806,8 @@
           <w:szCs w:val="36"/>
         </w:rPr>
       </w:pPr>
+      <w:bookmarkStart w:id="0" w:name="_GoBack"/>
+      <w:bookmarkEnd w:id="0"/>
     </w:p>
     <w:p>
       <w:pPr>
@@ -982,7 +937,7 @@
           <w:sz w:val="44"/>
         </w:rPr>
       </w:pPr>
-      <w:bookmarkStart w:id="1" w:name="_Toc374548402"/>
+      <w:bookmarkStart w:id="1" w:name="_Toc374551178"/>
       <w:r>
         <w:rPr>
           <w:sz w:val="44"/>
@@ -1193,7 +1148,7 @@
         <w:t xml:space="preserve">                        </w:t>
       </w:r>
       <w:bookmarkStart w:id="2" w:name="_Toc374547384"/>
-      <w:bookmarkStart w:id="3" w:name="_Toc374548403"/>
+      <w:bookmarkStart w:id="3" w:name="_Toc374551179"/>
       <w:r>
         <w:rPr>
           <w:sz w:val="44"/>
@@ -1285,7 +1240,7 @@
           <w:sz w:val="44"/>
         </w:rPr>
       </w:pPr>
-      <w:bookmarkStart w:id="4" w:name="_Toc374548404"/>
+      <w:bookmarkStart w:id="4" w:name="_Toc374551180"/>
       <w:r>
         <w:rPr>
           <w:sz w:val="44"/>
@@ -1311,9 +1266,10 @@
       </w:pPr>
       <w:r>
         <w:rPr>
-          <w:sz w:val="36"/>
-          <w:szCs w:val="36"/>
-          <w:lang w:val="en-CA"/>
+          <w:noProof/>
+          <w:sz w:val="36"/>
+          <w:szCs w:val="36"/>
+          <w:lang w:val="en-CA" w:eastAsia="en-CA"/>
         </w:rPr>
         <w:drawing>
           <wp:inline distT="0" distB="0" distL="0" distR="0" wp14:anchorId="1E59F07A" wp14:editId="59BA2114">
@@ -1362,48 +1318,6 @@
     </w:p>
     <w:p>
       <w:pPr>
-        <w:rPr>
-          <w:sz w:val="36"/>
-          <w:szCs w:val="36"/>
-          <w:lang w:val="en-US"/>
-        </w:rPr>
-      </w:pPr>
-    </w:p>
-    <w:p>
-      <w:pPr>
-        <w:rPr>
-          <w:sz w:val="36"/>
-          <w:szCs w:val="36"/>
-          <w:lang w:val="en-US"/>
-        </w:rPr>
-      </w:pPr>
-    </w:p>
-    <w:p>
-      <w:pPr>
-        <w:rPr>
-          <w:sz w:val="36"/>
-          <w:szCs w:val="36"/>
-        </w:rPr>
-      </w:pPr>
-    </w:p>
-    <w:p>
-      <w:pPr>
-        <w:rPr>
-          <w:sz w:val="36"/>
-          <w:szCs w:val="36"/>
-        </w:rPr>
-      </w:pPr>
-    </w:p>
-    <w:p>
-      <w:pPr>
-        <w:rPr>
-          <w:sz w:val="36"/>
-          <w:szCs w:val="36"/>
-        </w:rPr>
-      </w:pPr>
-    </w:p>
-    <w:p>
-      <w:pPr>
         <w:pStyle w:val="Heading1"/>
         <w:jc w:val="center"/>
         <w:rPr>
@@ -1411,11 +1325,12 @@
         </w:rPr>
       </w:pPr>
       <w:bookmarkStart w:id="5" w:name="_Toc374547385"/>
-      <w:bookmarkStart w:id="6" w:name="_Toc374548405"/>
+      <w:bookmarkStart w:id="6" w:name="_Toc374551181"/>
       <w:r>
         <w:rPr>
           <w:sz w:val="44"/>
         </w:rPr>
+        <w:lastRenderedPageBreak/>
         <w:t>UML DIAGRAMS</w:t>
       </w:r>
       <w:bookmarkEnd w:id="5"/>
@@ -1502,8 +1417,8 @@
         </w:rPr>
         <w:drawing>
           <wp:inline distT="0" distB="0" distL="0" distR="0" wp14:anchorId="2AA1C8CC" wp14:editId="1BA11347">
-            <wp:extent cx="5630061" cy="3620005"/>
-            <wp:effectExtent l="0" t="0" r="8890" b="0"/>
+            <wp:extent cx="5629276" cy="2667000"/>
+            <wp:effectExtent l="0" t="0" r="0" b="0"/>
             <wp:docPr id="3" name="Picture 2" descr="Screen Clipping"/>
             <wp:cNvGraphicFramePr>
               <a:graphicFrameLocks xmlns:a="http://schemas.openxmlformats.org/drawingml/2006/main" noChangeAspect="1"/>
@@ -1532,7 +1447,7 @@
                   <pic:spPr>
                     <a:xfrm>
                       <a:off x="0" y="0"/>
-                      <a:ext cx="5630061" cy="3620005"/>
+                      <a:ext cx="5630069" cy="2667376"/>
                     </a:xfrm>
                     <a:prstGeom prst="rect">
                       <a:avLst/>
@@ -1552,19 +1467,25 @@
           <w:szCs w:val="36"/>
         </w:rPr>
       </w:pPr>
+    </w:p>
+    <w:p>
+      <w:pPr>
+        <w:rPr>
+          <w:sz w:val="36"/>
+          <w:szCs w:val="36"/>
+        </w:rPr>
+      </w:pPr>
       <w:r>
         <w:rPr>
-          <w:noProof/>
-          <w:sz w:val="36"/>
-          <w:szCs w:val="36"/>
-          <w:lang w:val="en-CA" w:eastAsia="en-CA"/>
-        </w:rPr>
-        <w:lastRenderedPageBreak/>
+          <w:sz w:val="36"/>
+          <w:szCs w:val="36"/>
+          <w:lang w:val="en-CA"/>
+        </w:rPr>
         <w:drawing>
-          <wp:inline distT="0" distB="0" distL="0" distR="0" wp14:anchorId="0D6D441E" wp14:editId="33DAE4A7">
-            <wp:extent cx="5731510" cy="3934460"/>
+          <wp:inline distT="0" distB="0" distL="0" distR="0" wp14:anchorId="102D2C97" wp14:editId="40C48377">
+            <wp:extent cx="5731510" cy="4025265"/>
             <wp:effectExtent l="0" t="0" r="0" b="0"/>
-            <wp:docPr id="4" name="Picture 3" descr="Screen Clipping"/>
+            <wp:docPr id="1" name="Picture 2" descr="Screen Clipping"/>
             <wp:cNvGraphicFramePr>
               <a:graphicFrameLocks xmlns:a="http://schemas.openxmlformats.org/drawingml/2006/main" noChangeAspect="1"/>
             </wp:cNvGraphicFramePr>
@@ -1572,7 +1493,7 @@
               <a:graphicData uri="http://schemas.openxmlformats.org/drawingml/2006/picture">
                 <pic:pic xmlns:pic="http://schemas.openxmlformats.org/drawingml/2006/picture">
                   <pic:nvPicPr>
-                    <pic:cNvPr id="4" name="Picture 3" descr="Screen Clipping"/>
+                    <pic:cNvPr id="3" name="Picture 2" descr="Screen Clipping"/>
                     <pic:cNvPicPr>
                       <a:picLocks noChangeAspect="1"/>
                     </pic:cNvPicPr>
@@ -1592,7 +1513,7 @@
                   <pic:spPr>
                     <a:xfrm>
                       <a:off x="0" y="0"/>
-                      <a:ext cx="5731510" cy="3934460"/>
+                      <a:ext cx="5731510" cy="4025265"/>
                     </a:xfrm>
                     <a:prstGeom prst="rect">
                       <a:avLst/>
@@ -1612,6 +1533,14 @@
           <w:szCs w:val="36"/>
         </w:rPr>
       </w:pPr>
+    </w:p>
+    <w:p>
+      <w:pPr>
+        <w:rPr>
+          <w:sz w:val="36"/>
+          <w:szCs w:val="36"/>
+        </w:rPr>
+      </w:pPr>
       <w:r>
         <w:rPr>
           <w:noProof/>
@@ -1619,161 +1548,7 @@
           <w:szCs w:val="36"/>
           <w:lang w:val="en-CA" w:eastAsia="en-CA"/>
         </w:rPr>
-        <w:drawing>
-          <wp:inline distT="0" distB="0" distL="0" distR="0" wp14:anchorId="6F82A585" wp14:editId="0214CAC5">
-            <wp:extent cx="5731510" cy="3255645"/>
-            <wp:effectExtent l="0" t="0" r="0" b="0"/>
-            <wp:docPr id="18" name="Picture 2" descr="Screen Clipping"/>
-            <wp:cNvGraphicFramePr>
-              <a:graphicFrameLocks xmlns:a="http://schemas.openxmlformats.org/drawingml/2006/main" noChangeAspect="1"/>
-            </wp:cNvGraphicFramePr>
-            <a:graphic xmlns:a="http://schemas.openxmlformats.org/drawingml/2006/main">
-              <a:graphicData uri="http://schemas.openxmlformats.org/drawingml/2006/picture">
-                <pic:pic xmlns:pic="http://schemas.openxmlformats.org/drawingml/2006/picture">
-                  <pic:nvPicPr>
-                    <pic:cNvPr id="3" name="Picture 2" descr="Screen Clipping"/>
-                    <pic:cNvPicPr>
-                      <a:picLocks noChangeAspect="1"/>
-                    </pic:cNvPicPr>
-                  </pic:nvPicPr>
-                  <pic:blipFill>
-                    <a:blip r:embed="rId15">
-                      <a:extLst>
-                        <a:ext uri="{28A0092B-C50C-407E-A947-70E740481C1C}">
-                          <a14:useLocalDpi xmlns:a14="http://schemas.microsoft.com/office/drawing/2010/main" val="0"/>
-                        </a:ext>
-                      </a:extLst>
-                    </a:blip>
-                    <a:stretch>
-                      <a:fillRect/>
-                    </a:stretch>
-                  </pic:blipFill>
-                  <pic:spPr>
-                    <a:xfrm>
-                      <a:off x="0" y="0"/>
-                      <a:ext cx="5731510" cy="3255645"/>
-                    </a:xfrm>
-                    <a:prstGeom prst="rect">
-                      <a:avLst/>
-                    </a:prstGeom>
-                  </pic:spPr>
-                </pic:pic>
-              </a:graphicData>
-            </a:graphic>
-          </wp:inline>
-        </w:drawing>
-      </w:r>
-    </w:p>
-    <w:p>
-      <w:pPr>
-        <w:rPr>
-          <w:sz w:val="36"/>
-          <w:szCs w:val="36"/>
-        </w:rPr>
-      </w:pPr>
-    </w:p>
-    <w:p>
-      <w:pPr>
-        <w:rPr>
-          <w:sz w:val="36"/>
-          <w:szCs w:val="36"/>
-        </w:rPr>
-      </w:pPr>
-    </w:p>
-    <w:p>
-      <w:pPr>
-        <w:rPr>
-          <w:sz w:val="36"/>
-          <w:szCs w:val="36"/>
-        </w:rPr>
-      </w:pPr>
-    </w:p>
-    <w:p>
-      <w:pPr>
-        <w:rPr>
-          <w:sz w:val="36"/>
-          <w:szCs w:val="36"/>
-        </w:rPr>
-      </w:pPr>
-    </w:p>
-    <w:p>
-      <w:pPr>
-        <w:rPr>
-          <w:sz w:val="36"/>
-          <w:szCs w:val="36"/>
-        </w:rPr>
-      </w:pPr>
-    </w:p>
-    <w:p>
-      <w:pPr>
-        <w:rPr>
-          <w:sz w:val="36"/>
-          <w:szCs w:val="36"/>
-        </w:rPr>
-      </w:pPr>
-    </w:p>
-    <w:p>
-      <w:pPr>
-        <w:rPr>
-          <w:sz w:val="36"/>
-          <w:szCs w:val="36"/>
-        </w:rPr>
-      </w:pPr>
-    </w:p>
-    <w:p>
-      <w:pPr>
-        <w:rPr>
-          <w:sz w:val="36"/>
-          <w:szCs w:val="36"/>
-        </w:rPr>
-      </w:pPr>
-    </w:p>
-    <w:p>
-      <w:pPr>
-        <w:rPr>
-          <w:sz w:val="36"/>
-          <w:szCs w:val="36"/>
-        </w:rPr>
-      </w:pPr>
-    </w:p>
-    <w:p>
-      <w:pPr>
-        <w:rPr>
-          <w:sz w:val="36"/>
-          <w:szCs w:val="36"/>
-        </w:rPr>
-      </w:pPr>
-    </w:p>
-    <w:p>
-      <w:pPr>
-        <w:rPr>
-          <w:sz w:val="36"/>
-          <w:szCs w:val="36"/>
-        </w:rPr>
-      </w:pPr>
-    </w:p>
-    <w:p>
-      <w:pPr>
-        <w:rPr>
-          <w:sz w:val="36"/>
-          <w:szCs w:val="36"/>
-        </w:rPr>
-      </w:pPr>
-    </w:p>
-    <w:p>
-      <w:pPr>
-        <w:rPr>
-          <w:sz w:val="36"/>
-          <w:szCs w:val="36"/>
-        </w:rPr>
-      </w:pPr>
-      <w:r>
-        <w:rPr>
-          <w:noProof/>
-          <w:sz w:val="36"/>
-          <w:szCs w:val="36"/>
-          <w:lang w:val="en-CA" w:eastAsia="en-CA"/>
-        </w:rPr>
+        <w:lastRenderedPageBreak/>
         <w:drawing>
           <wp:inline distT="0" distB="0" distL="0" distR="0">
             <wp:extent cx="5728970" cy="4425315"/>
@@ -1865,7 +1640,7 @@
                       </a:cNvPicPr>
                     </a:nvPicPr>
                     <a:blipFill>
-                      <a:blip r:embed="rId16">
+                      <a:blip r:embed="rId15">
                         <a:extLst>
                           <a:ext uri="{28A0092B-C50C-407E-A947-70E740481C1C}">
                             <a14:useLocalDpi xmlns:a14="http://schemas.microsoft.com/office/drawing/2010/main" val="0"/>
@@ -1923,6 +1698,7 @@
           <w:szCs w:val="36"/>
           <w:lang w:val="en-CA" w:eastAsia="en-CA"/>
         </w:rPr>
+        <w:lastRenderedPageBreak/>
         <w:drawing>
           <wp:inline distT="0" distB="0" distL="0" distR="0">
             <wp:extent cx="5728970" cy="4757420"/>
@@ -2014,7 +1790,7 @@
                       </a:cNvPicPr>
                     </a:nvPicPr>
                     <a:blipFill>
-                      <a:blip r:embed="rId17">
+                      <a:blip r:embed="rId16">
                         <a:extLst>
                           <a:ext uri="{28A0092B-C50C-407E-A947-70E740481C1C}">
                             <a14:useLocalDpi xmlns:a14="http://schemas.microsoft.com/office/drawing/2010/main" val="0"/>
@@ -2156,7 +1932,7 @@
                       </a:cNvPicPr>
                     </a:nvPicPr>
                     <a:blipFill>
-                      <a:blip r:embed="rId18">
+                      <a:blip r:embed="rId17">
                         <a:extLst>
                           <a:ext uri="{28A0092B-C50C-407E-A947-70E740481C1C}">
                             <a14:useLocalDpi xmlns:a14="http://schemas.microsoft.com/office/drawing/2010/main" val="0"/>
@@ -2225,7 +2001,7 @@
                     </pic:cNvPicPr>
                   </pic:nvPicPr>
                   <pic:blipFill>
-                    <a:blip r:embed="rId19">
+                    <a:blip r:embed="rId18">
                       <a:extLst>
                         <a:ext uri="{28A0092B-C50C-407E-A947-70E740481C1C}">
                           <a14:useLocalDpi xmlns:a14="http://schemas.microsoft.com/office/drawing/2010/main" val="0"/>
@@ -2395,7 +2171,7 @@
                       </a:cNvPicPr>
                     </a:nvPicPr>
                     <a:blipFill>
-                      <a:blip r:embed="rId20">
+                      <a:blip r:embed="rId19">
                         <a:extLst>
                           <a:ext uri="{28A0092B-C50C-407E-A947-70E740481C1C}">
                             <a14:useLocalDpi xmlns:a14="http://schemas.microsoft.com/office/drawing/2010/main" val="0"/>
@@ -2597,7 +2373,7 @@
                       </a:cNvPicPr>
                     </a:nvPicPr>
                     <a:blipFill>
-                      <a:blip r:embed="rId21">
+                      <a:blip r:embed="rId20">
                         <a:extLst>
                           <a:ext uri="{28A0092B-C50C-407E-A947-70E740481C1C}">
                             <a14:useLocalDpi xmlns:a14="http://schemas.microsoft.com/office/drawing/2010/main" val="0"/>
@@ -2716,7 +2492,7 @@
         <w:tab/>
       </w:r>
       <w:bookmarkStart w:id="7" w:name="_Toc374547386"/>
-      <w:bookmarkStart w:id="8" w:name="_Toc374548406"/>
+      <w:bookmarkStart w:id="8" w:name="_Toc374551182"/>
       <w:r>
         <w:rPr>
           <w:sz w:val="44"/>
@@ -2775,7 +2551,7 @@
                     <pic:cNvPicPr/>
                   </pic:nvPicPr>
                   <pic:blipFill>
-                    <a:blip r:embed="rId22" cstate="print">
+                    <a:blip r:embed="rId21" cstate="print">
                       <a:extLst>
                         <a:ext uri="{28A0092B-C50C-407E-A947-70E740481C1C}">
                           <a14:useLocalDpi xmlns:a14="http://schemas.microsoft.com/office/drawing/2010/main" val="0"/>
@@ -2812,7 +2588,7 @@
       </w:pPr>
     </w:p>
     <w:sectPr>
-      <w:footerReference w:type="default" r:id="rId23"/>
+      <w:footerReference w:type="default" r:id="rId22"/>
       <w:pgSz w:w="11906" w:h="16838"/>
       <w:pgMar w:top="1440" w:right="1440" w:bottom="1440" w:left="1440" w:header="708" w:footer="708" w:gutter="0"/>
       <w:pgNumType w:start="0"/>
@@ -2908,7 +2684,7 @@
           <w:rPr>
             <w:noProof/>
           </w:rPr>
-          <w:t>12</w:t>
+          <w:t>11</w:t>
         </w:r>
         <w:r>
           <w:rPr>
@@ -4532,7 +4308,7 @@
 </file>
 
 <file path=customXml/itemProps2.xml><?xml version="1.0" encoding="utf-8"?>
-<ds:datastoreItem xmlns:ds="http://schemas.openxmlformats.org/officeDocument/2006/customXml" ds:itemID="{5E8CCD49-237C-43B0-AB2C-CD16F94AE6C5}">
+<ds:datastoreItem xmlns:ds="http://schemas.openxmlformats.org/officeDocument/2006/customXml" ds:itemID="{00678BB3-0634-4657-A00D-DE3A177D8FD6}">
   <ds:schemaRefs>
     <ds:schemaRef ds:uri="http://schemas.openxmlformats.org/officeDocument/2006/bibliography"/>
   </ds:schemaRefs>

</xml_diff>